<commit_message>
Ajout des appréciations pour le S1
</commit_message>
<xml_diff>
--- a/template/modeleM1S1.docx
+++ b/template/modeleM1S1.docx
@@ -3257,7 +3257,7 @@
     </w:p>
     <w:tbl>
       <w:tblPr>
-        <w:tblW w:w="10065" w:type="dxa"/>
+        <w:tblW w:w="10206" w:type="dxa"/>
         <w:tblBorders>
           <w:top w:val="single" w:sz="8" w:space="0" w:color="auto"/>
           <w:left w:val="single" w:sz="8" w:space="0" w:color="auto"/>
@@ -3274,17 +3274,18 @@
         <w:tblLook w:val="0000" w:firstRow="0" w:lastRow="0" w:firstColumn="0" w:lastColumn="0" w:noHBand="0" w:noVBand="0"/>
       </w:tblPr>
       <w:tblGrid>
-        <w:gridCol w:w="5470"/>
-        <w:gridCol w:w="2160"/>
-        <w:gridCol w:w="2435"/>
+        <w:gridCol w:w="5812"/>
+        <w:gridCol w:w="2126"/>
+        <w:gridCol w:w="2268"/>
       </w:tblGrid>
       <w:tr>
         <w:trPr>
           <w:cantSplit/>
+          <w:trHeight w:val="1244"/>
         </w:trPr>
         <w:tc>
           <w:tcPr>
-            <w:tcW w:w="5470" w:type="dxa"/>
+            <w:tcW w:w="5812" w:type="dxa"/>
             <w:tcBorders>
               <w:top w:val="nil"/>
               <w:left w:val="nil"/>
@@ -3295,17 +3296,25 @@
           </w:tcPr>
           <w:p>
             <w:pPr>
-              <w:pStyle w:val="YPTexteBleuGras"/>
-              <w:rPr>
-                <w:rFonts w:ascii="Poppins" w:hAnsi="Poppins" w:cs="Poppins"/>
-                <w:sz w:val="18"/>
-              </w:rPr>
-            </w:pPr>
-          </w:p>
-        </w:tc>
-        <w:tc>
-          <w:tcPr>
-            <w:tcW w:w="2160" w:type="dxa"/>
+              <w:pStyle w:val="YPTitreFormation"/>
+            </w:pPr>
+            <w:r>
+              <w:t>{{</w:t>
+            </w:r>
+            <w:r>
+              <w:rPr>
+                <w:caps w:val="0"/>
+              </w:rPr>
+              <w:t>appreciations</w:t>
+            </w:r>
+            <w:r>
+              <w:t>}}</w:t>
+            </w:r>
+          </w:p>
+        </w:tc>
+        <w:tc>
+          <w:tcPr>
+            <w:tcW w:w="2126" w:type="dxa"/>
             <w:tcBorders>
               <w:top w:val="single" w:sz="4" w:space="0" w:color="4F81BD" w:themeColor="accent1"/>
               <w:left w:val="single" w:sz="4" w:space="0" w:color="4F81BD" w:themeColor="accent1"/>
@@ -3368,7 +3377,7 @@
         </w:tc>
         <w:tc>
           <w:tcPr>
-            <w:tcW w:w="2435" w:type="dxa"/>
+            <w:tcW w:w="2268" w:type="dxa"/>
             <w:tcBorders>
               <w:top w:val="single" w:sz="4" w:space="0" w:color="4F81BD" w:themeColor="accent1"/>
               <w:left w:val="single" w:sz="4" w:space="0" w:color="4F81BD" w:themeColor="accent1"/>
@@ -3472,29 +3481,7 @@
     </w:tbl>
     <w:p>
       <w:pPr>
-        <w:pStyle w:val="YPTitreFormation"/>
-      </w:pPr>
-      <w:r>
-        <w:t>APPRECIATION DU CONSEIL PEDAGOGIQUE</w:t>
-      </w:r>
-    </w:p>
-    <w:p>
-      <w:pPr>
-        <w:pStyle w:val="YPTitreFormation"/>
-      </w:pPr>
-    </w:p>
-    <w:p>
-      <w:pPr>
-        <w:rPr>
-          <w:rFonts w:ascii="Poppins" w:eastAsia="Calibri" w:hAnsi="Poppins" w:cs="Poppins"/>
-          <w:sz w:val="18"/>
-          <w:szCs w:val="22"/>
-        </w:rPr>
-      </w:pPr>
-    </w:p>
-    <w:p>
-      <w:pPr>
-        <w:ind w:left="5670"/>
+        <w:jc w:val="both"/>
         <w:rPr>
           <w:rFonts w:ascii="Poppins" w:eastAsia="Calibri" w:hAnsi="Poppins" w:cs="Poppins"/>
           <w:sz w:val="18"/>
@@ -3539,15 +3526,7 @@
           <w:sz w:val="18"/>
           <w:szCs w:val="22"/>
         </w:rPr>
-        <w:t>}}</w:t>
-      </w:r>
-      <w:r>
-        <w:rPr>
-          <w:rFonts w:ascii="Poppins" w:eastAsia="Calibri" w:hAnsi="Poppins" w:cs="Poppins"/>
-          <w:sz w:val="18"/>
-          <w:szCs w:val="22"/>
-        </w:rPr>
-        <w:t>,</w:t>
+        <w:t>}},</w:t>
       </w:r>
       <w:r>
         <w:rPr>
@@ -3563,23 +3542,7 @@
           <w:sz w:val="18"/>
           <w:szCs w:val="22"/>
         </w:rPr>
-        <w:t xml:space="preserve"> </w:t>
-      </w:r>
-      <w:r>
-        <w:rPr>
-          <w:rFonts w:ascii="Poppins" w:eastAsia="Calibri" w:hAnsi="Poppins" w:cs="Poppins"/>
-          <w:sz w:val="18"/>
-          <w:szCs w:val="22"/>
-        </w:rPr>
-        <w:t xml:space="preserve"> </w:t>
-      </w:r>
-      <w:r>
-        <w:rPr>
-          <w:rFonts w:ascii="Poppins" w:eastAsia="Calibri" w:hAnsi="Poppins" w:cs="Poppins"/>
-          <w:sz w:val="18"/>
-          <w:szCs w:val="22"/>
-        </w:rPr>
-        <w:t>{{</w:t>
+        <w:t xml:space="preserve">  {{</w:t>
       </w:r>
       <w:proofErr w:type="spellStart"/>
       <w:r>
@@ -3602,14 +3565,14 @@
     </w:p>
     <w:p>
       <w:pPr>
-        <w:ind w:left="5670"/>
         <w:rPr>
           <w:rFonts w:ascii="Poppins" w:eastAsia="Calibri" w:hAnsi="Poppins" w:cs="Poppins"/>
           <w:sz w:val="18"/>
           <w:szCs w:val="22"/>
         </w:rPr>
         <w:sectPr>
-          <w:headerReference w:type="default" r:id="rId6"/>
+          <w:headerReference w:type="default" r:id="rId7"/>
+          <w:type w:val="continuous"/>
           <w:pgSz w:w="11906" w:h="16838"/>
           <w:pgMar w:top="1134" w:right="991" w:bottom="1418" w:left="993" w:header="284" w:footer="310" w:gutter="0"/>
           <w:pgNumType w:start="1"/>
@@ -3636,6 +3599,15 @@
     </w:p>
     <w:p>
       <w:pPr>
+        <w:rPr>
+          <w:rFonts w:ascii="Poppins" w:eastAsia="Calibri" w:hAnsi="Poppins" w:cs="Poppins"/>
+          <w:sz w:val="18"/>
+          <w:szCs w:val="22"/>
+        </w:rPr>
+      </w:pPr>
+    </w:p>
+    <w:p>
+      <w:pPr>
         <w:ind w:left="5670"/>
         <w:rPr>
           <w:rFonts w:ascii="Poppins" w:eastAsia="Calibri" w:hAnsi="Poppins" w:cs="Poppins"/>
@@ -3645,7 +3617,7 @@
       </w:pPr>
     </w:p>
     <w:sectPr>
-      <w:headerReference w:type="default" r:id="rId7"/>
+      <w:headerReference w:type="default" r:id="rId8"/>
       <w:type w:val="continuous"/>
       <w:pgSz w:w="11906" w:h="16838"/>
       <w:pgMar w:top="1134" w:right="991" w:bottom="1418" w:left="993" w:header="284" w:footer="310" w:gutter="0"/>
@@ -3698,7 +3670,7 @@
 <w:hdr xmlns:wpc="http://schemas.microsoft.com/office/word/2010/wordprocessingCanvas" xmlns:cx="http://schemas.microsoft.com/office/drawing/2014/chartex" xmlns:cx1="http://schemas.microsoft.com/office/drawing/2015/9/8/chartex" xmlns:cx2="http://schemas.microsoft.com/office/drawing/2015/10/21/chartex" xmlns:cx3="http://schemas.microsoft.com/office/drawing/2016/5/9/chartex" xmlns:cx4="http://schemas.microsoft.com/office/drawing/2016/5/10/chartex" xmlns:cx5="http://schemas.microsoft.com/office/drawing/2016/5/11/chartex" xmlns:cx6="http://schemas.microsoft.com/office/drawing/2016/5/12/chartex" xmlns:cx7="http://schemas.microsoft.com/office/drawing/2016/5/13/chartex" xmlns:cx8="http://schemas.microsoft.com/office/drawing/2016/5/14/chartex" xmlns:mc="http://schemas.openxmlformats.org/markup-compatibility/2006" xmlns:aink="http://schemas.microsoft.com/office/drawing/2016/ink" xmlns:am3d="http://schemas.microsoft.com/office/drawing/2017/model3d" xmlns:o="urn:schemas-microsoft-com:office:office" xmlns:oel="http://schemas.microsoft.com/office/2019/extlst" xmlns:r="http://schemas.openxmlformats.org/officeDocument/2006/relationships" xmlns:m="http://schemas.openxmlformats.org/officeDocument/2006/math" xmlns:v="urn:schemas-microsoft-com:vml" xmlns:wp14="http://schemas.microsoft.com/office/word/2010/wordprocessingDrawing" xmlns:wp="http://schemas.openxmlformats.org/drawingml/2006/wordprocessingDrawing" xmlns:w10="urn:schemas-microsoft-com:office:word" xmlns:w="http://schemas.openxmlformats.org/wordprocessingml/2006/main" xmlns:w14="http://schemas.microsoft.com/office/word/2010/wordml" xmlns:w15="http://schemas.microsoft.com/office/word/2012/wordml" xmlns:w16cex="http://schemas.microsoft.com/office/word/2018/wordml/cex" xmlns:w16cid="http://schemas.microsoft.com/office/word/2016/wordml/cid" xmlns:w16="http://schemas.microsoft.com/office/word/2018/wordml" xmlns:w16du="http://schemas.microsoft.com/office/word/2023/wordml/word16du" xmlns:w16sdtdh="http://schemas.microsoft.com/office/word/2020/wordml/sdtdatahash" xmlns:w16se="http://schemas.microsoft.com/office/word/2015/wordml/symex" xmlns:wpg="http://schemas.microsoft.com/office/word/2010/wordprocessingGroup" xmlns:wpi="http://schemas.microsoft.com/office/word/2010/wordprocessingInk" xmlns:wne="http://schemas.microsoft.com/office/word/2006/wordml" xmlns:wps="http://schemas.microsoft.com/office/word/2010/wordprocessingShape" mc:Ignorable="w14 w15 w16se w16cid w16 w16cex w16sdtdh w16du wp14">
   <w:tbl>
     <w:tblPr>
-      <w:tblW w:w="10979" w:type="dxa"/>
+      <w:tblW w:w="10990" w:type="dxa"/>
       <w:tblInd w:w="-673" w:type="dxa"/>
       <w:tblCellMar>
         <w:left w:w="70" w:type="dxa"/>
@@ -3707,16 +3679,16 @@
       <w:tblLook w:val="0000" w:firstRow="0" w:lastRow="0" w:firstColumn="0" w:lastColumn="0" w:noHBand="0" w:noVBand="0"/>
     </w:tblPr>
     <w:tblGrid>
-      <w:gridCol w:w="8422"/>
-      <w:gridCol w:w="2557"/>
+      <w:gridCol w:w="8431"/>
+      <w:gridCol w:w="2559"/>
     </w:tblGrid>
     <w:tr>
       <w:trPr>
-        <w:trHeight w:val="323"/>
+        <w:trHeight w:val="249"/>
       </w:trPr>
       <w:tc>
         <w:tcPr>
-          <w:tcW w:w="8422" w:type="dxa"/>
+          <w:tcW w:w="8431" w:type="dxa"/>
         </w:tcPr>
         <w:p>
           <w:pPr>
@@ -3737,9 +3709,9 @@
               <w:noProof/>
             </w:rPr>
             <w:drawing>
-              <wp:inline distT="0" distB="0" distL="0" distR="0" wp14:anchorId="2F0FD493" wp14:editId="0D5ACACC">
-                <wp:extent cx="2457173" cy="892454"/>
-                <wp:effectExtent l="0" t="0" r="635" b="3175"/>
+              <wp:inline distT="0" distB="0" distL="0" distR="0" wp14:anchorId="5BE185F3" wp14:editId="68B5E803">
+                <wp:extent cx="1996440" cy="691515"/>
+                <wp:effectExtent l="0" t="0" r="3810" b="0"/>
                 <wp:docPr id="2" name="Image 2"/>
                 <wp:cNvGraphicFramePr>
                   <a:graphicFrameLocks xmlns:a="http://schemas.openxmlformats.org/drawingml/2006/main" noChangeAspect="1"/>
@@ -3769,7 +3741,7 @@
                       <pic:spPr bwMode="auto">
                         <a:xfrm>
                           <a:off x="0" y="0"/>
-                          <a:ext cx="2498827" cy="907583"/>
+                          <a:ext cx="2056598" cy="712352"/>
                         </a:xfrm>
                         <a:prstGeom prst="rect">
                           <a:avLst/>
@@ -3789,7 +3761,7 @@
       </w:tc>
       <w:tc>
         <w:tcPr>
-          <w:tcW w:w="2557" w:type="dxa"/>
+          <w:tcW w:w="2559" w:type="dxa"/>
         </w:tcPr>
         <w:p>
           <w:pPr>
@@ -3854,59 +3826,6 @@
               <w:szCs w:val="18"/>
             </w:rPr>
           </w:pPr>
-          <w:r>
-            <w:rPr>
-              <w:noProof/>
-            </w:rPr>
-            <w:drawing>
-              <wp:inline distT="0" distB="0" distL="0" distR="0" wp14:anchorId="6F229AD8" wp14:editId="1D9B4D27">
-                <wp:extent cx="2457173" cy="892454"/>
-                <wp:effectExtent l="0" t="0" r="635" b="3175"/>
-                <wp:docPr id="1" name="Image 1"/>
-                <wp:cNvGraphicFramePr>
-                  <a:graphicFrameLocks xmlns:a="http://schemas.openxmlformats.org/drawingml/2006/main" noChangeAspect="1"/>
-                </wp:cNvGraphicFramePr>
-                <a:graphic xmlns:a="http://schemas.openxmlformats.org/drawingml/2006/main">
-                  <a:graphicData uri="http://schemas.openxmlformats.org/drawingml/2006/picture">
-                    <pic:pic xmlns:pic="http://schemas.openxmlformats.org/drawingml/2006/picture">
-                      <pic:nvPicPr>
-                        <pic:cNvPr id="0" name="Picture 1"/>
-                        <pic:cNvPicPr>
-                          <a:picLocks noChangeAspect="1" noChangeArrowheads="1"/>
-                        </pic:cNvPicPr>
-                      </pic:nvPicPr>
-                      <pic:blipFill>
-                        <a:blip r:embed="rId1">
-                          <a:extLst>
-                            <a:ext uri="{28A0092B-C50C-407E-A947-70E740481C1C}">
-                              <a14:useLocalDpi xmlns:a14="http://schemas.microsoft.com/office/drawing/2010/main" val="0"/>
-                            </a:ext>
-                          </a:extLst>
-                        </a:blip>
-                        <a:srcRect/>
-                        <a:stretch>
-                          <a:fillRect/>
-                        </a:stretch>
-                      </pic:blipFill>
-                      <pic:spPr bwMode="auto">
-                        <a:xfrm>
-                          <a:off x="0" y="0"/>
-                          <a:ext cx="2498827" cy="907583"/>
-                        </a:xfrm>
-                        <a:prstGeom prst="rect">
-                          <a:avLst/>
-                        </a:prstGeom>
-                        <a:noFill/>
-                        <a:ln>
-                          <a:noFill/>
-                        </a:ln>
-                      </pic:spPr>
-                    </pic:pic>
-                  </a:graphicData>
-                </a:graphic>
-              </wp:inline>
-            </w:drawing>
-          </w:r>
         </w:p>
       </w:tc>
       <w:tc>
@@ -4330,7 +4249,7 @@
   <w:style w:type="paragraph" w:default="1" w:styleId="Normal">
     <w:name w:val="Normal"/>
     <w:qFormat/>
-    <w:rsid w:val="006E262A"/>
+    <w:rsid w:val="00641A7F"/>
     <w:pPr>
       <w:spacing w:after="160" w:line="278" w:lineRule="auto"/>
     </w:pPr>
@@ -4388,7 +4307,7 @@
     <w:uiPriority w:val="1"/>
     <w:semiHidden/>
     <w:unhideWhenUsed/>
-    <w:rsid w:val="006E262A"/>
+    <w:rsid w:val="00641A7F"/>
   </w:style>
   <w:style w:type="table" w:default="1" w:styleId="TableauNormal">
     <w:name w:val="Normal Table"/>
@@ -4410,7 +4329,7 @@
     <w:uiPriority w:val="99"/>
     <w:semiHidden/>
     <w:unhideWhenUsed/>
-    <w:rsid w:val="006E262A"/>
+    <w:rsid w:val="00641A7F"/>
   </w:style>
   <w:style w:type="paragraph" w:styleId="Titre">
     <w:name w:val="Title"/>
@@ -5275,4 +5194,16 @@
   <a:objectDefaults/>
   <a:extraClrSchemeLst/>
 </a:theme>
+</file>
+
+<file path=customXml/item1.xml><?xml version="1.0" encoding="utf-8"?>
+<b:Sources xmlns:b="http://schemas.openxmlformats.org/officeDocument/2006/bibliography" xmlns="http://schemas.openxmlformats.org/officeDocument/2006/bibliography" SelectedStyle="\APASixthEditionOfficeOnline.xsl" StyleName="APA" Version="6"/>
+</file>
+
+<file path=customXml/itemProps1.xml><?xml version="1.0" encoding="utf-8"?>
+<ds:datastoreItem xmlns:ds="http://schemas.openxmlformats.org/officeDocument/2006/customXml" ds:itemID="{C48C4857-65F4-4937-AF14-B7DE68058EBB}">
+  <ds:schemaRefs>
+    <ds:schemaRef ds:uri="http://schemas.openxmlformats.org/officeDocument/2006/bibliography"/>
+  </ds:schemaRefs>
+</ds:datastoreItem>
 </file>
</xml_diff>

<commit_message>
Mise en place de l'import des documents effectué
</commit_message>
<xml_diff>
--- a/template/modeleM1S1.docx
+++ b/template/modeleM1S1.docx
@@ -95,13 +95,13 @@
     <w:tbl>
       <w:tblPr>
         <w:tblStyle w:val="YPTableausimple"/>
-        <w:tblW w:w="10519" w:type="dxa"/>
-        <w:tblInd w:w="-318" w:type="dxa"/>
+        <w:tblW w:w="10349" w:type="dxa"/>
+        <w:tblInd w:w="-289" w:type="dxa"/>
         <w:tblLook w:val="0000" w:firstRow="0" w:lastRow="0" w:firstColumn="0" w:lastColumn="0" w:noHBand="0" w:noVBand="0"/>
       </w:tblPr>
       <w:tblGrid>
-        <w:gridCol w:w="4923"/>
-        <w:gridCol w:w="5596"/>
+        <w:gridCol w:w="4894"/>
+        <w:gridCol w:w="5455"/>
       </w:tblGrid>
       <w:tr>
         <w:trPr>
@@ -109,7 +109,7 @@
         </w:trPr>
         <w:tc>
           <w:tcPr>
-            <w:tcW w:w="4923" w:type="dxa"/>
+            <w:tcW w:w="4894" w:type="dxa"/>
           </w:tcPr>
           <w:p>
             <w:pPr>
@@ -215,7 +215,7 @@
         </w:tc>
         <w:tc>
           <w:tcPr>
-            <w:tcW w:w="5596" w:type="dxa"/>
+            <w:tcW w:w="5455" w:type="dxa"/>
           </w:tcPr>
           <w:p>
             <w:pPr>
@@ -3566,6 +3566,65 @@
     <w:p>
       <w:pPr>
         <w:rPr>
+          <w:rFonts w:ascii="Poppins" w:hAnsi="Poppins" w:cs="Poppins"/>
+          <w:sz w:val="18"/>
+          <w:szCs w:val="22"/>
+        </w:rPr>
+      </w:pPr>
+      <w:r>
+        <w:rPr>
+          <w:rFonts w:ascii="Poppins" w:hAnsi="Poppins" w:cs="Poppins"/>
+          <w:sz w:val="18"/>
+          <w:szCs w:val="22"/>
+        </w:rPr>
+        <w:t>Identifiant</w:t>
+      </w:r>
+      <w:r>
+        <w:rPr>
+          <w:rFonts w:ascii="Poppins" w:hAnsi="Poppins" w:cs="Poppins"/>
+          <w:sz w:val="18"/>
+          <w:szCs w:val="22"/>
+        </w:rPr>
+        <w:t> :</w:t>
+      </w:r>
+      <w:r>
+        <w:rPr>
+          <w:rFonts w:ascii="Poppins" w:hAnsi="Poppins" w:cs="Poppins"/>
+          <w:sz w:val="18"/>
+          <w:szCs w:val="22"/>
+        </w:rPr>
+        <w:t xml:space="preserve"> </w:t>
+      </w:r>
+      <w:r>
+        <w:rPr>
+          <w:rFonts w:ascii="Poppins" w:hAnsi="Poppins" w:cs="Poppins"/>
+          <w:sz w:val="18"/>
+          <w:szCs w:val="22"/>
+        </w:rPr>
+        <w:t>{{</w:t>
+      </w:r>
+      <w:proofErr w:type="spellStart"/>
+      <w:r>
+        <w:rPr>
+          <w:rFonts w:ascii="Poppins" w:hAnsi="Poppins" w:cs="Poppins"/>
+          <w:sz w:val="18"/>
+          <w:szCs w:val="22"/>
+        </w:rPr>
+        <w:t>CodeApprenant</w:t>
+      </w:r>
+      <w:proofErr w:type="spellEnd"/>
+      <w:r>
+        <w:rPr>
+          <w:rFonts w:ascii="Poppins" w:hAnsi="Poppins" w:cs="Poppins"/>
+          <w:sz w:val="18"/>
+          <w:szCs w:val="22"/>
+        </w:rPr>
+        <w:t>}}</w:t>
+      </w:r>
+    </w:p>
+    <w:p>
+      <w:pPr>
+        <w:rPr>
           <w:rFonts w:ascii="Poppins" w:eastAsia="Calibri" w:hAnsi="Poppins" w:cs="Poppins"/>
           <w:sz w:val="18"/>
           <w:szCs w:val="22"/>
@@ -3596,6 +3655,34 @@
         </w:rPr>
         <w:t>Responsable Pédagogique</w:t>
       </w:r>
+    </w:p>
+    <w:p>
+      <w:pPr>
+        <w:rPr>
+          <w:rFonts w:ascii="Poppins" w:hAnsi="Poppins" w:cs="Poppins"/>
+          <w:sz w:val="18"/>
+          <w:szCs w:val="22"/>
+        </w:rPr>
+      </w:pPr>
+    </w:p>
+    <w:p>
+      <w:pPr>
+        <w:rPr>
+          <w:rFonts w:ascii="Poppins" w:hAnsi="Poppins" w:cs="Poppins"/>
+          <w:sz w:val="18"/>
+          <w:szCs w:val="22"/>
+        </w:rPr>
+      </w:pPr>
+    </w:p>
+    <w:p>
+      <w:pPr>
+        <w:jc w:val="both"/>
+        <w:rPr>
+          <w:rFonts w:ascii="Poppins" w:eastAsia="Calibri" w:hAnsi="Poppins" w:cs="Poppins"/>
+          <w:sz w:val="18"/>
+          <w:szCs w:val="22"/>
+        </w:rPr>
+      </w:pPr>
     </w:p>
     <w:p>
       <w:pPr>
@@ -3709,7 +3796,7 @@
               <w:noProof/>
             </w:rPr>
             <w:drawing>
-              <wp:inline distT="0" distB="0" distL="0" distR="0" wp14:anchorId="5BE185F3" wp14:editId="68B5E803">
+              <wp:inline distT="0" distB="0" distL="0" distR="0" wp14:anchorId="41C4BA81" wp14:editId="3333C0EE">
                 <wp:extent cx="1996440" cy="691515"/>
                 <wp:effectExtent l="0" t="0" r="3810" b="0"/>
                 <wp:docPr id="2" name="Image 2"/>
@@ -4249,7 +4336,7 @@
   <w:style w:type="paragraph" w:default="1" w:styleId="Normal">
     <w:name w:val="Normal"/>
     <w:qFormat/>
-    <w:rsid w:val="00641A7F"/>
+    <w:rsid w:val="008A4C75"/>
     <w:pPr>
       <w:spacing w:after="160" w:line="278" w:lineRule="auto"/>
     </w:pPr>
@@ -4307,7 +4394,7 @@
     <w:uiPriority w:val="1"/>
     <w:semiHidden/>
     <w:unhideWhenUsed/>
-    <w:rsid w:val="00641A7F"/>
+    <w:rsid w:val="008A4C75"/>
   </w:style>
   <w:style w:type="table" w:default="1" w:styleId="TableauNormal">
     <w:name w:val="Normal Table"/>
@@ -4329,7 +4416,7 @@
     <w:uiPriority w:val="99"/>
     <w:semiHidden/>
     <w:unhideWhenUsed/>
-    <w:rsid w:val="00641A7F"/>
+    <w:rsid w:val="008A4C75"/>
   </w:style>
   <w:style w:type="paragraph" w:styleId="Titre">
     <w:name w:val="Title"/>

</xml_diff>